<commit_message>
Week 6 update file doc
</commit_message>
<xml_diff>
--- a/Week6/18020264-PhamTrongDai-Tuan6.docx
+++ b/Week6/18020264-PhamTrongDai-Tuan6.docx
@@ -467,19 +467,33 @@
                 <w:szCs w:val="28"/>
               </w:rPr>
             </w:pPr>
-          </w:p>
-        </w:tc>
-        <w:tc>
-          <w:tcPr>
-            <w:tcW w:w="1288" w:type="dxa"/>
-          </w:tcPr>
-          <w:p>
-            <w:pPr>
-              <w:rPr>
-                <w:sz w:val="28"/>
-                <w:szCs w:val="28"/>
-              </w:rPr>
-            </w:pPr>
+            <w:r>
+              <w:rPr>
+                <w:sz w:val="28"/>
+                <w:szCs w:val="28"/>
+              </w:rPr>
+              <w:t>30000</w:t>
+            </w:r>
+          </w:p>
+        </w:tc>
+        <w:tc>
+          <w:tcPr>
+            <w:tcW w:w="1288" w:type="dxa"/>
+          </w:tcPr>
+          <w:p>
+            <w:pPr>
+              <w:rPr>
+                <w:sz w:val="28"/>
+                <w:szCs w:val="28"/>
+              </w:rPr>
+            </w:pPr>
+            <w:r>
+              <w:rPr>
+                <w:sz w:val="28"/>
+                <w:szCs w:val="28"/>
+              </w:rPr>
+              <w:t>True</w:t>
+            </w:r>
           </w:p>
         </w:tc>
       </w:tr>
@@ -575,19 +589,33 @@
                 <w:szCs w:val="28"/>
               </w:rPr>
             </w:pPr>
-          </w:p>
-        </w:tc>
-        <w:tc>
-          <w:tcPr>
-            <w:tcW w:w="1288" w:type="dxa"/>
-          </w:tcPr>
-          <w:p>
-            <w:pPr>
-              <w:rPr>
-                <w:sz w:val="28"/>
-                <w:szCs w:val="28"/>
-              </w:rPr>
-            </w:pPr>
+            <w:r>
+              <w:rPr>
+                <w:sz w:val="28"/>
+                <w:szCs w:val="28"/>
+              </w:rPr>
+              <w:t>45000</w:t>
+            </w:r>
+          </w:p>
+        </w:tc>
+        <w:tc>
+          <w:tcPr>
+            <w:tcW w:w="1288" w:type="dxa"/>
+          </w:tcPr>
+          <w:p>
+            <w:pPr>
+              <w:rPr>
+                <w:sz w:val="28"/>
+                <w:szCs w:val="28"/>
+              </w:rPr>
+            </w:pPr>
+            <w:r>
+              <w:rPr>
+                <w:sz w:val="28"/>
+                <w:szCs w:val="28"/>
+              </w:rPr>
+              <w:t>True</w:t>
+            </w:r>
           </w:p>
         </w:tc>
       </w:tr>
@@ -683,19 +711,33 @@
                 <w:szCs w:val="28"/>
               </w:rPr>
             </w:pPr>
-          </w:p>
-        </w:tc>
-        <w:tc>
-          <w:tcPr>
-            <w:tcW w:w="1288" w:type="dxa"/>
-          </w:tcPr>
-          <w:p>
-            <w:pPr>
-              <w:rPr>
-                <w:sz w:val="28"/>
-                <w:szCs w:val="28"/>
-              </w:rPr>
-            </w:pPr>
+            <w:r>
+              <w:rPr>
+                <w:sz w:val="28"/>
+                <w:szCs w:val="28"/>
+              </w:rPr>
+              <w:t>67500</w:t>
+            </w:r>
+          </w:p>
+        </w:tc>
+        <w:tc>
+          <w:tcPr>
+            <w:tcW w:w="1288" w:type="dxa"/>
+          </w:tcPr>
+          <w:p>
+            <w:pPr>
+              <w:rPr>
+                <w:sz w:val="28"/>
+                <w:szCs w:val="28"/>
+              </w:rPr>
+            </w:pPr>
+            <w:r>
+              <w:rPr>
+                <w:sz w:val="28"/>
+                <w:szCs w:val="28"/>
+              </w:rPr>
+              <w:t>True</w:t>
+            </w:r>
           </w:p>
         </w:tc>
       </w:tr>
@@ -791,19 +833,33 @@
                 <w:szCs w:val="28"/>
               </w:rPr>
             </w:pPr>
-          </w:p>
-        </w:tc>
-        <w:tc>
-          <w:tcPr>
-            <w:tcW w:w="1288" w:type="dxa"/>
-          </w:tcPr>
-          <w:p>
-            <w:pPr>
-              <w:rPr>
-                <w:sz w:val="28"/>
-                <w:szCs w:val="28"/>
-              </w:rPr>
-            </w:pPr>
+            <w:r>
+              <w:rPr>
+                <w:sz w:val="28"/>
+                <w:szCs w:val="28"/>
+              </w:rPr>
+              <w:t>90000</w:t>
+            </w:r>
+          </w:p>
+        </w:tc>
+        <w:tc>
+          <w:tcPr>
+            <w:tcW w:w="1288" w:type="dxa"/>
+          </w:tcPr>
+          <w:p>
+            <w:pPr>
+              <w:rPr>
+                <w:sz w:val="28"/>
+                <w:szCs w:val="28"/>
+              </w:rPr>
+            </w:pPr>
+            <w:r>
+              <w:rPr>
+                <w:sz w:val="28"/>
+                <w:szCs w:val="28"/>
+              </w:rPr>
+              <w:t>False</w:t>
+            </w:r>
           </w:p>
         </w:tc>
       </w:tr>
@@ -899,19 +955,33 @@
                 <w:szCs w:val="28"/>
               </w:rPr>
             </w:pPr>
-          </w:p>
-        </w:tc>
-        <w:tc>
-          <w:tcPr>
-            <w:tcW w:w="1288" w:type="dxa"/>
-          </w:tcPr>
-          <w:p>
-            <w:pPr>
-              <w:rPr>
-                <w:sz w:val="28"/>
-                <w:szCs w:val="28"/>
-              </w:rPr>
-            </w:pPr>
+            <w:r>
+              <w:rPr>
+                <w:sz w:val="28"/>
+                <w:szCs w:val="28"/>
+              </w:rPr>
+              <w:t>112500</w:t>
+            </w:r>
+          </w:p>
+        </w:tc>
+        <w:tc>
+          <w:tcPr>
+            <w:tcW w:w="1288" w:type="dxa"/>
+          </w:tcPr>
+          <w:p>
+            <w:pPr>
+              <w:rPr>
+                <w:sz w:val="28"/>
+                <w:szCs w:val="28"/>
+              </w:rPr>
+            </w:pPr>
+            <w:r>
+              <w:rPr>
+                <w:sz w:val="28"/>
+                <w:szCs w:val="28"/>
+              </w:rPr>
+              <w:t>False</w:t>
+            </w:r>
           </w:p>
         </w:tc>
       </w:tr>
@@ -929,6 +999,147 @@
           <w:szCs w:val="28"/>
         </w:rPr>
         <w:t>2. Trân châu đường hổ 40k</w:t>
+      </w:r>
+    </w:p>
+    <w:p>
+      <w:pPr>
+        <w:rPr>
+          <w:sz w:val="28"/>
+          <w:szCs w:val="28"/>
+        </w:rPr>
+      </w:pPr>
+    </w:p>
+    <w:p>
+      <w:pPr>
+        <w:rPr>
+          <w:b/>
+          <w:bCs/>
+          <w:sz w:val="28"/>
+          <w:szCs w:val="28"/>
+        </w:rPr>
+      </w:pPr>
+      <w:r>
+        <w:rPr>
+          <w:b/>
+          <w:bCs/>
+          <w:sz w:val="28"/>
+          <w:szCs w:val="28"/>
+        </w:rPr>
+        <w:t>Test case:</w:t>
+      </w:r>
+    </w:p>
+    <w:p>
+      <w:pPr>
+        <w:rPr>
+          <w:sz w:val="28"/>
+          <w:szCs w:val="28"/>
+        </w:rPr>
+      </w:pPr>
+    </w:p>
+    <w:p>
+      <w:pPr>
+        <w:rPr>
+          <w:sz w:val="28"/>
+          <w:szCs w:val="28"/>
+        </w:rPr>
+      </w:pPr>
+    </w:p>
+    <w:p>
+      <w:pPr>
+        <w:rPr>
+          <w:sz w:val="28"/>
+          <w:szCs w:val="28"/>
+        </w:rPr>
+      </w:pPr>
+    </w:p>
+    <w:p>
+      <w:pPr>
+        <w:rPr>
+          <w:sz w:val="28"/>
+          <w:szCs w:val="28"/>
+        </w:rPr>
+      </w:pPr>
+    </w:p>
+    <w:p>
+      <w:pPr>
+        <w:rPr>
+          <w:sz w:val="28"/>
+          <w:szCs w:val="28"/>
+        </w:rPr>
+      </w:pPr>
+    </w:p>
+    <w:p>
+      <w:pPr>
+        <w:rPr>
+          <w:sz w:val="28"/>
+          <w:szCs w:val="28"/>
+        </w:rPr>
+      </w:pPr>
+    </w:p>
+    <w:p>
+      <w:pPr>
+        <w:rPr>
+          <w:sz w:val="28"/>
+          <w:szCs w:val="28"/>
+        </w:rPr>
+      </w:pPr>
+    </w:p>
+    <w:p>
+      <w:pPr>
+        <w:rPr>
+          <w:sz w:val="28"/>
+          <w:szCs w:val="28"/>
+        </w:rPr>
+      </w:pPr>
+    </w:p>
+    <w:p>
+      <w:pPr>
+        <w:rPr>
+          <w:sz w:val="28"/>
+          <w:szCs w:val="28"/>
+        </w:rPr>
+      </w:pPr>
+    </w:p>
+    <w:p>
+      <w:pPr>
+        <w:rPr>
+          <w:sz w:val="28"/>
+          <w:szCs w:val="28"/>
+        </w:rPr>
+      </w:pPr>
+    </w:p>
+    <w:p>
+      <w:pPr>
+        <w:rPr>
+          <w:b/>
+          <w:bCs/>
+          <w:sz w:val="28"/>
+          <w:szCs w:val="28"/>
+        </w:rPr>
+      </w:pPr>
+      <w:r>
+        <w:rPr>
+          <w:b/>
+          <w:bCs/>
+          <w:sz w:val="28"/>
+          <w:szCs w:val="28"/>
+        </w:rPr>
+        <w:t>Phân tích kết quả kiểm thử:</w:t>
+      </w:r>
+    </w:p>
+    <w:p>
+      <w:pPr>
+        <w:rPr>
+          <w:sz w:val="28"/>
+          <w:szCs w:val="28"/>
+        </w:rPr>
+      </w:pPr>
+      <w:r>
+        <w:rPr>
+          <w:sz w:val="28"/>
+          <w:szCs w:val="28"/>
+        </w:rPr>
+        <w:t>Case 4, 5 sai vì đặt câu lệnh if thứ tự không đúng. Phải check &gt;= 4 trước &gt;= 2.</w:t>
       </w:r>
     </w:p>
     <w:sectPr>

</xml_diff>